<commit_message>
PSP trabajando en la tarea desde casa
</commit_message>
<xml_diff>
--- a/PSP/EVALUACION_1/UD1_Programacion multiproceso/Documentos Suma paralela de ficheros/Suma paralela de ficheros.docx
+++ b/PSP/EVALUACION_1/UD1_Programacion multiproceso/Documentos Suma paralela de ficheros/Suma paralela de ficheros.docx
@@ -110,7 +110,7 @@
                     </pic:cNvPicPr>
                   </pic:nvPicPr>
                   <pic:blipFill>
-                    <a:blip r:embed="rId7">
+                    <a:blip r:embed="rId8">
                       <a:extLst>
                         <a:ext uri="{28A0092B-C50C-407E-A947-70E740481C1C}">
                           <a14:useLocalDpi xmlns:a14="http://schemas.microsoft.com/office/drawing/2010/main" val="0"/>
@@ -285,7 +285,7 @@
                     </pic:cNvPicPr>
                   </pic:nvPicPr>
                   <pic:blipFill>
-                    <a:blip r:embed="rId8" cstate="print">
+                    <a:blip r:embed="rId9" cstate="print">
                       <a:extLst>
                         <a:ext uri="{28A0092B-C50C-407E-A947-70E740481C1C}">
                           <a14:useLocalDpi xmlns:a14="http://schemas.microsoft.com/office/drawing/2010/main" val="0"/>
@@ -472,30 +472,14 @@
             </w:rPr>
             <w:fldChar w:fldCharType="separate"/>
           </w:r>
-          <w:hyperlink w:anchor="_Toc147698002" w:history="1">
+          <w:hyperlink w:anchor="_Toc147750930" w:history="1">
             <w:r>
               <w:rPr>
                 <w:rStyle w:val="Hipervnculo"/>
                 <w:rFonts w:cstheme="minorHAnsi"/>
                 <w:noProof/>
               </w:rPr>
-              <w:t>1.- Demostraci</w:t>
-            </w:r>
-            <w:r>
-              <w:rPr>
-                <w:rStyle w:val="Hipervnculo"/>
-                <w:rFonts w:cstheme="minorHAnsi"/>
-                <w:noProof/>
-              </w:rPr>
-              <w:t>ó</w:t>
-            </w:r>
-            <w:r>
-              <w:rPr>
-                <w:rStyle w:val="Hipervnculo"/>
-                <w:rFonts w:cstheme="minorHAnsi"/>
-                <w:noProof/>
-              </w:rPr>
-              <w:t>n de la funcionalidad</w:t>
+              <w:t>1.- Demostración de la funcionalidad de la aplicación.</w:t>
             </w:r>
             <w:r>
               <w:rPr>
@@ -516,7 +500,7 @@
                 <w:noProof/>
                 <w:webHidden/>
               </w:rPr>
-              <w:instrText xml:space="preserve"> PAGEREF _Toc147698002 \h </w:instrText>
+              <w:instrText xml:space="preserve"> PAGEREF _Toc147750930 \h </w:instrText>
             </w:r>
             <w:r>
               <w:rPr>
@@ -563,30 +547,14 @@
               <w14:ligatures w14:val="standardContextual"/>
             </w:rPr>
           </w:pPr>
-          <w:hyperlink w:anchor="_Toc147698003" w:history="1">
+          <w:hyperlink w:anchor="_Toc147750931" w:history="1">
             <w:r>
               <w:rPr>
                 <w:rStyle w:val="Hipervnculo"/>
                 <w:rFonts w:cstheme="minorHAnsi"/>
                 <w:noProof/>
               </w:rPr>
-              <w:t>2.- Compara</w:t>
-            </w:r>
-            <w:r>
-              <w:rPr>
-                <w:rStyle w:val="Hipervnculo"/>
-                <w:rFonts w:cstheme="minorHAnsi"/>
-                <w:noProof/>
-              </w:rPr>
-              <w:t>c</w:t>
-            </w:r>
-            <w:r>
-              <w:rPr>
-                <w:rStyle w:val="Hipervnculo"/>
-                <w:rFonts w:cstheme="minorHAnsi"/>
-                <w:noProof/>
-              </w:rPr>
-              <w:t>ión de tiempos de ejecución</w:t>
+              <w:t>2.- Comparación de tiempos entre ejecución secuencial y paralela.</w:t>
             </w:r>
             <w:r>
               <w:rPr>
@@ -607,7 +575,7 @@
                 <w:noProof/>
                 <w:webHidden/>
               </w:rPr>
-              <w:instrText xml:space="preserve"> PAGEREF _Toc147698003 \h </w:instrText>
+              <w:instrText xml:space="preserve"> PAGEREF _Toc147750931 \h </w:instrText>
             </w:r>
             <w:r>
               <w:rPr>
@@ -654,14 +622,14 @@
               <w14:ligatures w14:val="standardContextual"/>
             </w:rPr>
           </w:pPr>
-          <w:hyperlink w:anchor="_Toc147698004" w:history="1">
+          <w:hyperlink w:anchor="_Toc147750932" w:history="1">
             <w:r>
               <w:rPr>
                 <w:rStyle w:val="Hipervnculo"/>
                 <w:rFonts w:cstheme="minorHAnsi"/>
                 <w:noProof/>
               </w:rPr>
-              <w:t>3.- Conclusiones</w:t>
+              <w:t>3.- Conclusiones.</w:t>
             </w:r>
             <w:r>
               <w:rPr>
@@ -682,7 +650,7 @@
                 <w:noProof/>
                 <w:webHidden/>
               </w:rPr>
-              <w:instrText xml:space="preserve"> PAGEREF _Toc147698004 \h </w:instrText>
+              <w:instrText xml:space="preserve"> PAGEREF _Toc147750932 \h </w:instrText>
             </w:r>
             <w:r>
               <w:rPr>
@@ -729,14 +697,30 @@
               <w14:ligatures w14:val="standardContextual"/>
             </w:rPr>
           </w:pPr>
-          <w:hyperlink w:anchor="_Toc147698005" w:history="1">
+          <w:hyperlink w:anchor="_Toc147750933" w:history="1">
             <w:r>
               <w:rPr>
                 <w:rStyle w:val="Hipervnculo"/>
                 <w:rFonts w:cstheme="minorHAnsi"/>
                 <w:noProof/>
               </w:rPr>
-              <w:t>Bibliografía</w:t>
+              <w:t>Bibliogr</w:t>
+            </w:r>
+            <w:r>
+              <w:rPr>
+                <w:rStyle w:val="Hipervnculo"/>
+                <w:rFonts w:cstheme="minorHAnsi"/>
+                <w:noProof/>
+              </w:rPr>
+              <w:t>a</w:t>
+            </w:r>
+            <w:r>
+              <w:rPr>
+                <w:rStyle w:val="Hipervnculo"/>
+                <w:rFonts w:cstheme="minorHAnsi"/>
+                <w:noProof/>
+              </w:rPr>
+              <w:t>fía.</w:t>
             </w:r>
             <w:r>
               <w:rPr>
@@ -757,7 +741,7 @@
                 <w:noProof/>
                 <w:webHidden/>
               </w:rPr>
-              <w:instrText xml:space="preserve"> PAGEREF _Toc147698005 \h </w:instrText>
+              <w:instrText xml:space="preserve"> PAGEREF _Toc147750933 \h </w:instrText>
             </w:r>
             <w:r>
               <w:rPr>
@@ -777,7 +761,7 @@
                 <w:noProof/>
                 <w:webHidden/>
               </w:rPr>
-              <w:t>2</w:t>
+              <w:t>3</w:t>
             </w:r>
             <w:r>
               <w:rPr>
@@ -811,37 +795,6 @@
     </w:sdt>
     <w:p>
       <w:pPr>
-        <w:pStyle w:val="TDC2"/>
-        <w:tabs>
-          <w:tab w:val="right" w:leader="dot" w:pos="8494"/>
-        </w:tabs>
-        <w:rPr>
-          <w:rFonts w:cstheme="minorHAnsi"/>
-          <w:sz w:val="24"/>
-          <w:szCs w:val="24"/>
-        </w:rPr>
-      </w:pPr>
-    </w:p>
-    <w:p>
-      <w:pPr>
-        <w:rPr>
-          <w:rFonts w:cstheme="minorHAnsi"/>
-          <w:sz w:val="24"/>
-          <w:szCs w:val="24"/>
-        </w:rPr>
-      </w:pPr>
-    </w:p>
-    <w:p>
-      <w:pPr>
-        <w:rPr>
-          <w:rFonts w:cstheme="minorHAnsi"/>
-          <w:sz w:val="24"/>
-          <w:szCs w:val="24"/>
-        </w:rPr>
-      </w:pPr>
-    </w:p>
-    <w:p>
-      <w:pPr>
         <w:rPr>
           <w:rFonts w:cstheme="minorHAnsi"/>
           <w:sz w:val="24"/>
@@ -1054,10 +1007,20 @@
           <w:rFonts w:asciiTheme="minorHAnsi" w:hAnsiTheme="minorHAnsi" w:cstheme="minorHAnsi"/>
           <w:sz w:val="24"/>
           <w:szCs w:val="24"/>
+        </w:rPr>
+      </w:pPr>
+    </w:p>
+    <w:p>
+      <w:pPr>
+        <w:pStyle w:val="Ttulo2"/>
+        <w:rPr>
+          <w:rFonts w:asciiTheme="minorHAnsi" w:hAnsiTheme="minorHAnsi" w:cstheme="minorHAnsi"/>
+          <w:sz w:val="24"/>
+          <w:szCs w:val="24"/>
           <w:u w:val="single"/>
         </w:rPr>
       </w:pPr>
-      <w:bookmarkStart w:id="0" w:name="_Toc147698002"/>
+      <w:bookmarkStart w:id="0" w:name="_Toc147750930"/>
       <w:r>
         <w:rPr>
           <w:rFonts w:asciiTheme="minorHAnsi" w:hAnsiTheme="minorHAnsi" w:cstheme="minorHAnsi"/>
@@ -1066,10 +1029,37 @@
         </w:rPr>
         <w:t>1.- Demostración de la funcionalidad</w:t>
       </w:r>
+      <w:r>
+        <w:rPr>
+          <w:rFonts w:asciiTheme="minorHAnsi" w:hAnsiTheme="minorHAnsi" w:cstheme="minorHAnsi"/>
+          <w:sz w:val="24"/>
+          <w:szCs w:val="24"/>
+        </w:rPr>
+        <w:t xml:space="preserve"> de la aplicación</w:t>
+      </w:r>
+      <w:r>
+        <w:rPr>
+          <w:rFonts w:asciiTheme="minorHAnsi" w:hAnsiTheme="minorHAnsi" w:cstheme="minorHAnsi"/>
+          <w:sz w:val="24"/>
+          <w:szCs w:val="24"/>
+        </w:rPr>
+        <w:t>.</w:t>
+      </w:r>
       <w:bookmarkEnd w:id="0"/>
     </w:p>
     <w:p>
       <w:pPr>
+        <w:ind w:firstLine="708"/>
+        <w:rPr>
+          <w:rFonts w:cstheme="minorHAnsi"/>
+          <w:sz w:val="24"/>
+          <w:szCs w:val="24"/>
+        </w:rPr>
+      </w:pPr>
+    </w:p>
+    <w:p>
+      <w:pPr>
+        <w:ind w:firstLine="708"/>
         <w:rPr>
           <w:rFonts w:cstheme="minorHAnsi"/>
           <w:sz w:val="24"/>
@@ -1094,33 +1084,311 @@
           <w:szCs w:val="24"/>
         </w:rPr>
       </w:pPr>
-      <w:bookmarkStart w:id="1" w:name="_Toc147698003"/>
+      <w:bookmarkStart w:id="1" w:name="_Toc147750931"/>
       <w:r>
         <w:rPr>
           <w:rFonts w:asciiTheme="minorHAnsi" w:hAnsiTheme="minorHAnsi" w:cstheme="minorHAnsi"/>
           <w:sz w:val="24"/>
           <w:szCs w:val="24"/>
         </w:rPr>
-        <w:t>2.- Comparación de tiempos de ejecución</w:t>
+        <w:t>2.- Comparación de tiempos</w:t>
+      </w:r>
+      <w:r>
+        <w:rPr>
+          <w:rFonts w:asciiTheme="minorHAnsi" w:hAnsiTheme="minorHAnsi" w:cstheme="minorHAnsi"/>
+          <w:sz w:val="24"/>
+          <w:szCs w:val="24"/>
+        </w:rPr>
+        <w:t xml:space="preserve"> entre</w:t>
+      </w:r>
+      <w:r>
+        <w:rPr>
+          <w:rFonts w:asciiTheme="minorHAnsi" w:hAnsiTheme="minorHAnsi" w:cstheme="minorHAnsi"/>
+          <w:sz w:val="24"/>
+          <w:szCs w:val="24"/>
+        </w:rPr>
+        <w:t xml:space="preserve"> ejecución</w:t>
+      </w:r>
+      <w:r>
+        <w:rPr>
+          <w:rFonts w:asciiTheme="minorHAnsi" w:hAnsiTheme="minorHAnsi" w:cstheme="minorHAnsi"/>
+          <w:sz w:val="24"/>
+          <w:szCs w:val="24"/>
+        </w:rPr>
+        <w:t xml:space="preserve"> secuencial y paralela</w:t>
+      </w:r>
+      <w:r>
+        <w:rPr>
+          <w:rFonts w:asciiTheme="minorHAnsi" w:hAnsiTheme="minorHAnsi" w:cstheme="minorHAnsi"/>
+          <w:sz w:val="24"/>
+          <w:szCs w:val="24"/>
+        </w:rPr>
+        <w:t>.</w:t>
       </w:r>
       <w:bookmarkEnd w:id="1"/>
     </w:p>
     <w:p>
       <w:pPr>
-        <w:rPr>
-          <w:rFonts w:cstheme="minorHAnsi"/>
-          <w:sz w:val="24"/>
-          <w:szCs w:val="24"/>
-        </w:rPr>
-      </w:pPr>
-      <w:r>
-        <w:rPr>
-          <w:rFonts w:cstheme="minorHAnsi"/>
-          <w:sz w:val="24"/>
-          <w:szCs w:val="24"/>
-        </w:rPr>
-        <w:t>Escribe aquí lo que quieras…</w:t>
-      </w:r>
+        <w:ind w:firstLine="708"/>
+        <w:rPr>
+          <w:rFonts w:cstheme="minorHAnsi"/>
+          <w:sz w:val="24"/>
+          <w:szCs w:val="24"/>
+        </w:rPr>
+      </w:pPr>
+    </w:p>
+    <w:p>
+      <w:pPr>
+        <w:ind w:firstLine="708"/>
+        <w:rPr>
+          <w:rFonts w:cstheme="minorHAnsi"/>
+          <w:sz w:val="24"/>
+          <w:szCs w:val="24"/>
+        </w:rPr>
+      </w:pPr>
+      <w:r>
+        <w:rPr>
+          <w:rFonts w:cstheme="minorHAnsi"/>
+          <w:sz w:val="24"/>
+          <w:szCs w:val="24"/>
+        </w:rPr>
+        <w:t>Para realizar la comparación he utilizado tres ficheros diferentes en tres</w:t>
+      </w:r>
+      <w:r>
+        <w:rPr>
+          <w:rFonts w:cstheme="minorHAnsi"/>
+          <w:sz w:val="24"/>
+          <w:szCs w:val="24"/>
+        </w:rPr>
+        <w:t xml:space="preserve"> versiones cada uno. Con el proyecto </w:t>
+      </w:r>
+      <w:proofErr w:type="spellStart"/>
+      <w:r>
+        <w:rPr>
+          <w:rFonts w:cstheme="minorHAnsi"/>
+          <w:sz w:val="24"/>
+          <w:szCs w:val="24"/>
+        </w:rPr>
+        <w:t>GeneraFichero</w:t>
+      </w:r>
+      <w:proofErr w:type="spellEnd"/>
+      <w:r>
+        <w:rPr>
+          <w:rFonts w:cstheme="minorHAnsi"/>
+          <w:sz w:val="24"/>
+          <w:szCs w:val="24"/>
+        </w:rPr>
+        <w:t xml:space="preserve"> he generado tres archivos de contabilidad en formato </w:t>
+      </w:r>
+      <w:r>
+        <w:rPr>
+          <w:rFonts w:cstheme="minorHAnsi"/>
+          <w:sz w:val="24"/>
+          <w:szCs w:val="24"/>
+        </w:rPr>
+        <w:t>“</w:t>
+      </w:r>
+      <w:r>
+        <w:rPr>
+          <w:rFonts w:cstheme="minorHAnsi"/>
+          <w:sz w:val="24"/>
+          <w:szCs w:val="24"/>
+        </w:rPr>
+        <w:t>.</w:t>
+      </w:r>
+      <w:proofErr w:type="spellStart"/>
+      <w:r>
+        <w:rPr>
+          <w:rFonts w:cstheme="minorHAnsi"/>
+          <w:sz w:val="24"/>
+          <w:szCs w:val="24"/>
+        </w:rPr>
+        <w:t>txt</w:t>
+      </w:r>
+      <w:proofErr w:type="spellEnd"/>
+      <w:r>
+        <w:rPr>
+          <w:rFonts w:cstheme="minorHAnsi"/>
+          <w:sz w:val="24"/>
+          <w:szCs w:val="24"/>
+        </w:rPr>
+        <w:t>”</w:t>
+      </w:r>
+      <w:r>
+        <w:rPr>
+          <w:rFonts w:cstheme="minorHAnsi"/>
+          <w:sz w:val="24"/>
+          <w:szCs w:val="24"/>
+        </w:rPr>
+        <w:t xml:space="preserve"> que guardan escritos una serie de números. Los diferentes casos probados son: 50, 10000 y 10000000 de números por archivo.</w:t>
+      </w:r>
+    </w:p>
+    <w:p>
+      <w:pPr>
+        <w:ind w:firstLine="708"/>
+        <w:rPr>
+          <w:rFonts w:cstheme="minorHAnsi"/>
+          <w:sz w:val="24"/>
+          <w:szCs w:val="24"/>
+        </w:rPr>
+      </w:pPr>
+      <w:r>
+        <w:rPr>
+          <w:rFonts w:cstheme="minorHAnsi"/>
+          <w:sz w:val="24"/>
+          <w:szCs w:val="24"/>
+        </w:rPr>
+        <w:t>Estos son los resultados obtenidos:</w:t>
+      </w:r>
+    </w:p>
+    <w:p>
+      <w:pPr>
+        <w:ind w:firstLine="708"/>
+        <w:rPr>
+          <w:rFonts w:cstheme="minorHAnsi"/>
+          <w:sz w:val="24"/>
+          <w:szCs w:val="24"/>
+        </w:rPr>
+      </w:pPr>
+      <w:r>
+        <w:rPr>
+          <w:rFonts w:cstheme="minorHAnsi"/>
+          <w:sz w:val="24"/>
+          <w:szCs w:val="24"/>
+        </w:rPr>
+        <w:t>En el caso de los 50 números</w:t>
+      </w:r>
+      <w:r>
+        <w:rPr>
+          <w:rFonts w:cstheme="minorHAnsi"/>
+          <w:sz w:val="24"/>
+          <w:szCs w:val="24"/>
+        </w:rPr>
+        <w:t>,</w:t>
+      </w:r>
+      <w:r>
+        <w:rPr>
+          <w:rFonts w:cstheme="minorHAnsi"/>
+          <w:sz w:val="24"/>
+          <w:szCs w:val="24"/>
+        </w:rPr>
+        <w:t xml:space="preserve"> la diferencia entre secuencial y paralelo es notable. 351</w:t>
+      </w:r>
+      <w:r>
+        <w:rPr>
+          <w:rFonts w:cstheme="minorHAnsi"/>
+          <w:sz w:val="24"/>
+          <w:szCs w:val="24"/>
+        </w:rPr>
+        <w:t xml:space="preserve"> milisegundos de la ejecución secuencial, frente a 31 de la paralela.</w:t>
+      </w:r>
+    </w:p>
+    <w:p>
+      <w:pPr>
+        <w:keepNext/>
+        <w:jc w:val="center"/>
+      </w:pPr>
+      <w:r>
+        <w:rPr>
+          <w:rFonts w:cstheme="minorHAnsi"/>
+          <w:noProof/>
+          <w:sz w:val="24"/>
+          <w:szCs w:val="24"/>
+        </w:rPr>
+        <w:drawing>
+          <wp:inline distT="0" distB="0" distL="0" distR="0" wp14:anchorId="52976F15" wp14:editId="684D51E4">
+            <wp:extent cx="3603523" cy="2582723"/>
+            <wp:effectExtent l="0" t="0" r="3810" b="0"/>
+            <wp:docPr id="1945884156" name="Imagen 1" descr="Texto&#10;&#10;Descripción generada automáticamente"/>
+            <wp:cNvGraphicFramePr>
+              <a:graphicFrameLocks xmlns:a="http://schemas.openxmlformats.org/drawingml/2006/main" noChangeAspect="1"/>
+            </wp:cNvGraphicFramePr>
+            <a:graphic xmlns:a="http://schemas.openxmlformats.org/drawingml/2006/main">
+              <a:graphicData uri="http://schemas.openxmlformats.org/drawingml/2006/picture">
+                <pic:pic xmlns:pic="http://schemas.openxmlformats.org/drawingml/2006/picture">
+                  <pic:nvPicPr>
+                    <pic:cNvPr id="1945884156" name="Imagen 1" descr="Texto&#10;&#10;Descripción generada automáticamente"/>
+                    <pic:cNvPicPr/>
+                  </pic:nvPicPr>
+                  <pic:blipFill>
+                    <a:blip r:embed="rId10">
+                      <a:extLst>
+                        <a:ext uri="{28A0092B-C50C-407E-A947-70E740481C1C}">
+                          <a14:useLocalDpi xmlns:a14="http://schemas.microsoft.com/office/drawing/2010/main" val="0"/>
+                        </a:ext>
+                      </a:extLst>
+                    </a:blip>
+                    <a:stretch>
+                      <a:fillRect/>
+                    </a:stretch>
+                  </pic:blipFill>
+                  <pic:spPr>
+                    <a:xfrm>
+                      <a:off x="0" y="0"/>
+                      <a:ext cx="3613974" cy="2590213"/>
+                    </a:xfrm>
+                    <a:prstGeom prst="rect">
+                      <a:avLst/>
+                    </a:prstGeom>
+                  </pic:spPr>
+                </pic:pic>
+              </a:graphicData>
+            </a:graphic>
+          </wp:inline>
+        </w:drawing>
+      </w:r>
+    </w:p>
+    <w:p>
+      <w:pPr>
+        <w:pStyle w:val="Descripcin"/>
+        <w:jc w:val="center"/>
+        <w:rPr>
+          <w:rFonts w:cstheme="minorHAnsi"/>
+          <w:sz w:val="24"/>
+          <w:szCs w:val="24"/>
+        </w:rPr>
+      </w:pPr>
+      <w:r>
+        <w:t xml:space="preserve">Ilustración </w:t>
+      </w:r>
+      <w:fldSimple w:instr=" SEQ Ilustración \* ARABIC ">
+        <w:r>
+          <w:rPr>
+            <w:noProof/>
+          </w:rPr>
+          <w:t>1</w:t>
+        </w:r>
+      </w:fldSimple>
+      <w:r>
+        <w:t>. Ejecución del primer caso. 50 números por archivo.</w:t>
+      </w:r>
+    </w:p>
+    <w:p>
+      <w:pPr>
+        <w:rPr>
+          <w:rFonts w:cstheme="minorHAnsi"/>
+          <w:sz w:val="24"/>
+          <w:szCs w:val="24"/>
+        </w:rPr>
+      </w:pPr>
+      <w:r>
+        <w:rPr>
+          <w:rFonts w:cstheme="minorHAnsi"/>
+          <w:sz w:val="24"/>
+          <w:szCs w:val="24"/>
+        </w:rPr>
+        <w:tab/>
+      </w:r>
+    </w:p>
+    <w:p>
+      <w:pPr>
+        <w:ind w:firstLine="708"/>
+        <w:rPr>
+          <w:rFonts w:cstheme="minorHAnsi"/>
+          <w:sz w:val="24"/>
+          <w:szCs w:val="24"/>
+        </w:rPr>
+      </w:pPr>
     </w:p>
     <w:p>
       <w:pPr>
@@ -1131,7 +1399,7 @@
           <w:szCs w:val="24"/>
         </w:rPr>
       </w:pPr>
-      <w:bookmarkStart w:id="2" w:name="_Toc147698004"/>
+      <w:bookmarkStart w:id="2" w:name="_Toc147750932"/>
       <w:r>
         <w:rPr>
           <w:rFonts w:asciiTheme="minorHAnsi" w:hAnsiTheme="minorHAnsi" w:cstheme="minorHAnsi"/>
@@ -1140,24 +1408,84 @@
         </w:rPr>
         <w:t>3.- Conclusiones</w:t>
       </w:r>
+      <w:r>
+        <w:rPr>
+          <w:rFonts w:asciiTheme="minorHAnsi" w:hAnsiTheme="minorHAnsi" w:cstheme="minorHAnsi"/>
+          <w:sz w:val="24"/>
+          <w:szCs w:val="24"/>
+        </w:rPr>
+        <w:t>.</w:t>
+      </w:r>
       <w:bookmarkEnd w:id="2"/>
     </w:p>
-    <w:p>
-      <w:pPr>
-        <w:rPr>
-          <w:rFonts w:cstheme="minorHAnsi"/>
-          <w:sz w:val="24"/>
-          <w:szCs w:val="24"/>
-        </w:rPr>
-      </w:pPr>
-      <w:r>
-        <w:rPr>
-          <w:rFonts w:cstheme="minorHAnsi"/>
-          <w:sz w:val="24"/>
-          <w:szCs w:val="24"/>
-        </w:rPr>
-        <w:t>Escribe aquí lo que quieras…</w:t>
-      </w:r>
+    <w:p/>
+    <w:p>
+      <w:pPr>
+        <w:ind w:firstLine="708"/>
+        <w:rPr>
+          <w:rFonts w:cstheme="minorHAnsi"/>
+          <w:sz w:val="24"/>
+          <w:szCs w:val="24"/>
+        </w:rPr>
+      </w:pPr>
+      <w:r>
+        <w:rPr>
+          <w:rFonts w:cstheme="minorHAnsi"/>
+          <w:sz w:val="24"/>
+          <w:szCs w:val="24"/>
+        </w:rPr>
+        <w:t>Ejecutar procesos en paralelo, en combinación, si fuese necesario con la espera a fin de ejecución, resulta ser una forma muy efectiva de optimizar los tiempos de ejecución de un programa con varios procesos hijos. Si bien es cierto que no todos los procesos se pueden ejecutar en paralelo, porque algunos dependen de otros, cuando es posible, es</w:t>
+      </w:r>
+      <w:r>
+        <w:rPr>
+          <w:rFonts w:cstheme="minorHAnsi"/>
+          <w:sz w:val="24"/>
+          <w:szCs w:val="24"/>
+        </w:rPr>
+        <w:t xml:space="preserve"> </w:t>
+      </w:r>
+      <w:r>
+        <w:rPr>
+          <w:rFonts w:cstheme="minorHAnsi"/>
+          <w:sz w:val="24"/>
+          <w:szCs w:val="24"/>
+        </w:rPr>
+        <w:t>recomendable</w:t>
+      </w:r>
+      <w:r>
+        <w:rPr>
+          <w:rFonts w:cstheme="minorHAnsi"/>
+          <w:sz w:val="24"/>
+          <w:szCs w:val="24"/>
+        </w:rPr>
+        <w:t xml:space="preserve"> para agilizar y optimizar</w:t>
+      </w:r>
+      <w:r>
+        <w:rPr>
+          <w:rFonts w:cstheme="minorHAnsi"/>
+          <w:sz w:val="24"/>
+          <w:szCs w:val="24"/>
+        </w:rPr>
+        <w:t>.</w:t>
+      </w:r>
+      <w:r>
+        <w:rPr>
+          <w:rFonts w:cstheme="minorHAnsi"/>
+          <w:sz w:val="24"/>
+          <w:szCs w:val="24"/>
+        </w:rPr>
+        <w:t xml:space="preserve"> Esta conclusión está apoyada en todo lo documentado anteriormente, comparando la ejecución secuencial con la paralela.</w:t>
+      </w:r>
+    </w:p>
+    <w:p>
+      <w:pPr>
+        <w:ind w:firstLine="708"/>
+        <w:rPr>
+          <w:rFonts w:cstheme="minorHAnsi"/>
+          <w:sz w:val="24"/>
+          <w:szCs w:val="24"/>
+        </w:rPr>
+      </w:pPr>
     </w:p>
     <w:p>
       <w:pPr>
@@ -1168,7 +1496,7 @@
           <w:szCs w:val="24"/>
         </w:rPr>
       </w:pPr>
-      <w:bookmarkStart w:id="3" w:name="_Toc147698005"/>
+      <w:bookmarkStart w:id="3" w:name="_Toc147750933"/>
       <w:r>
         <w:rPr>
           <w:rFonts w:asciiTheme="minorHAnsi" w:hAnsiTheme="minorHAnsi" w:cstheme="minorHAnsi"/>
@@ -1177,23 +1505,105 @@
         </w:rPr>
         <w:t>Bibliografía</w:t>
       </w:r>
+      <w:r>
+        <w:rPr>
+          <w:rFonts w:asciiTheme="minorHAnsi" w:hAnsiTheme="minorHAnsi" w:cstheme="minorHAnsi"/>
+          <w:sz w:val="24"/>
+          <w:szCs w:val="24"/>
+        </w:rPr>
+        <w:t>.</w:t>
+      </w:r>
       <w:bookmarkEnd w:id="3"/>
     </w:p>
-    <w:p>
-      <w:pPr>
-        <w:rPr>
-          <w:rFonts w:cstheme="minorHAnsi"/>
-          <w:sz w:val="24"/>
-          <w:szCs w:val="24"/>
-        </w:rPr>
-      </w:pPr>
-      <w:r>
-        <w:rPr>
-          <w:rFonts w:cstheme="minorHAnsi"/>
-          <w:sz w:val="24"/>
-          <w:szCs w:val="24"/>
-        </w:rPr>
-        <w:t>Escribe aquí…</w:t>
+    <w:p/>
+    <w:p>
+      <w:pPr>
+        <w:pStyle w:val="Prrafodelista"/>
+        <w:numPr>
+          <w:ilvl w:val="0"/>
+          <w:numId w:val="1"/>
+        </w:numPr>
+        <w:rPr>
+          <w:rFonts w:cstheme="minorHAnsi"/>
+          <w:sz w:val="24"/>
+          <w:szCs w:val="24"/>
+        </w:rPr>
+      </w:pPr>
+      <w:r>
+        <w:rPr>
+          <w:rFonts w:cstheme="minorHAnsi"/>
+          <w:sz w:val="24"/>
+          <w:szCs w:val="24"/>
+        </w:rPr>
+        <w:t xml:space="preserve">Medir tiempo de ejecución: </w:t>
+      </w:r>
+      <w:hyperlink r:id="rId11" w:history="1">
+        <w:r>
+          <w:rPr>
+            <w:rStyle w:val="Hipervnculo"/>
+            <w:rFonts w:cstheme="minorHAnsi"/>
+            <w:sz w:val="24"/>
+            <w:szCs w:val="24"/>
+          </w:rPr>
+          <w:t>https://www.techiedelight.com/es/measure-elapsed-time-execution-time-java/</w:t>
+        </w:r>
+      </w:hyperlink>
+    </w:p>
+    <w:p>
+      <w:pPr>
+        <w:pStyle w:val="Prrafodelista"/>
+        <w:numPr>
+          <w:ilvl w:val="0"/>
+          <w:numId w:val="1"/>
+        </w:numPr>
+        <w:rPr>
+          <w:rFonts w:cstheme="minorHAnsi"/>
+          <w:sz w:val="24"/>
+          <w:szCs w:val="24"/>
+        </w:rPr>
+      </w:pPr>
+      <w:r>
+        <w:rPr>
+          <w:rFonts w:cstheme="minorHAnsi"/>
+          <w:sz w:val="24"/>
+          <w:szCs w:val="24"/>
+        </w:rPr>
+        <w:t>UD01-Programación multiproceso</w:t>
+      </w:r>
+      <w:r>
+        <w:rPr>
+          <w:rFonts w:cstheme="minorHAnsi"/>
+          <w:sz w:val="24"/>
+          <w:szCs w:val="24"/>
+        </w:rPr>
+        <w:t>,</w:t>
+      </w:r>
+      <w:r>
+        <w:t xml:space="preserve"> </w:t>
+      </w:r>
+      <w:r>
+        <w:rPr>
+          <w:rFonts w:cstheme="minorHAnsi"/>
+          <w:sz w:val="24"/>
+          <w:szCs w:val="24"/>
+        </w:rPr>
+        <w:t xml:space="preserve">Joaquín Franco Ros, </w:t>
+      </w:r>
+      <w:r>
+        <w:rPr>
+          <w:rFonts w:cstheme="minorHAnsi"/>
+          <w:sz w:val="24"/>
+          <w:szCs w:val="24"/>
+        </w:rPr>
+        <w:t>Programación de Servicios y Procesos</w:t>
+      </w:r>
+      <w:r>
+        <w:rPr>
+          <w:rFonts w:cstheme="minorHAnsi"/>
+          <w:sz w:val="24"/>
+          <w:szCs w:val="24"/>
+        </w:rPr>
+        <w:t>, 2023.</w:t>
       </w:r>
     </w:p>
     <w:p>
@@ -1206,9 +1616,9 @@
       </w:pPr>
     </w:p>
     <w:sectPr>
-      <w:headerReference w:type="default" r:id="rId9"/>
-      <w:footerReference w:type="even" r:id="rId10"/>
-      <w:footerReference w:type="default" r:id="rId11"/>
+      <w:headerReference w:type="default" r:id="rId12"/>
+      <w:footerReference w:type="even" r:id="rId13"/>
+      <w:footerReference w:type="default" r:id="rId14"/>
       <w:pgSz w:w="11906" w:h="16838"/>
       <w:pgMar w:top="1417" w:right="1701" w:bottom="1417" w:left="1701" w:header="708" w:footer="708" w:gutter="0"/>
       <w:pgNumType w:start="0"/>
@@ -1592,6 +2002,127 @@
   </w:p>
   <w:p/>
 </w:hdr>
+</file>
+
+<file path=word/numbering.xml><?xml version="1.0" encoding="utf-8"?>
+<w:numbering xmlns:wpc="http://schemas.microsoft.com/office/word/2010/wordprocessingCanvas" xmlns:cx="http://schemas.microsoft.com/office/drawing/2014/chartex" xmlns:cx1="http://schemas.microsoft.com/office/drawing/2015/9/8/chartex" xmlns:cx2="http://schemas.microsoft.com/office/drawing/2015/10/21/chartex" xmlns:cx3="http://schemas.microsoft.com/office/drawing/2016/5/9/chartex" xmlns:cx4="http://schemas.microsoft.com/office/drawing/2016/5/10/chartex" xmlns:cx5="http://schemas.microsoft.com/office/drawing/2016/5/11/chartex" xmlns:cx6="http://schemas.microsoft.com/office/drawing/2016/5/12/chartex" xmlns:cx7="http://schemas.microsoft.com/office/drawing/2016/5/13/chartex" xmlns:cx8="http://schemas.microsoft.com/office/drawing/2016/5/14/chartex" xmlns:mc="http://schemas.openxmlformats.org/markup-compatibility/2006" xmlns:aink="http://schemas.microsoft.com/office/drawing/2016/ink" xmlns:am3d="http://schemas.microsoft.com/office/drawing/2017/model3d" xmlns:o="urn:schemas-microsoft-com:office:office" xmlns:oel="http://schemas.microsoft.com/office/2019/extlst" xmlns:r="http://schemas.openxmlformats.org/officeDocument/2006/relationships" xmlns:m="http://schemas.openxmlformats.org/officeDocument/2006/math" xmlns:v="urn:schemas-microsoft-com:vml" xmlns:wp14="http://schemas.microsoft.com/office/word/2010/wordprocessingDrawing" xmlns:wp="http://schemas.openxmlformats.org/drawingml/2006/wordprocessingDrawing" xmlns:w10="urn:schemas-microsoft-com:office:word" xmlns:w="http://schemas.openxmlformats.org/wordprocessingml/2006/main" xmlns:w14="http://schemas.microsoft.com/office/word/2010/wordml" xmlns:w15="http://schemas.microsoft.com/office/word/2012/wordml" xmlns:w16cex="http://schemas.microsoft.com/office/word/2018/wordml/cex" xmlns:w16cid="http://schemas.microsoft.com/office/word/2016/wordml/cid" xmlns:w16="http://schemas.microsoft.com/office/word/2018/wordml" xmlns:w16sdtdh="http://schemas.microsoft.com/office/word/2020/wordml/sdtdatahash" xmlns:w16se="http://schemas.microsoft.com/office/word/2015/wordml/symex" xmlns:wpg="http://schemas.microsoft.com/office/word/2010/wordprocessingGroup" xmlns:wpi="http://schemas.microsoft.com/office/word/2010/wordprocessingInk" xmlns:wne="http://schemas.microsoft.com/office/word/2006/wordml" xmlns:wps="http://schemas.microsoft.com/office/word/2010/wordprocessingShape" mc:Ignorable="w14 w15 w16se w16cid w16 w16cex w16sdtdh wp14">
+  <w:abstractNum w:abstractNumId="0" w15:restartNumberingAfterBreak="0">
+    <w:nsid w:val="7E8D4CE7"/>
+    <w:multiLevelType w:val="hybridMultilevel"/>
+    <w:tmpl w:val="147E8808"/>
+    <w:lvl w:ilvl="0" w:tplc="040A0001">
+      <w:start w:val="1"/>
+      <w:numFmt w:val="bullet"/>
+      <w:lvlText w:val=""/>
+      <w:lvlJc w:val="left"/>
+      <w:pPr>
+        <w:ind w:left="360" w:hanging="360"/>
+      </w:pPr>
+      <w:rPr>
+        <w:rFonts w:ascii="Symbol" w:hAnsi="Symbol" w:hint="default"/>
+      </w:rPr>
+    </w:lvl>
+    <w:lvl w:ilvl="1" w:tplc="040A0003" w:tentative="1">
+      <w:start w:val="1"/>
+      <w:numFmt w:val="bullet"/>
+      <w:lvlText w:val="o"/>
+      <w:lvlJc w:val="left"/>
+      <w:pPr>
+        <w:ind w:left="1080" w:hanging="360"/>
+      </w:pPr>
+      <w:rPr>
+        <w:rFonts w:ascii="Courier New" w:hAnsi="Courier New" w:cs="Courier New" w:hint="default"/>
+      </w:rPr>
+    </w:lvl>
+    <w:lvl w:ilvl="2" w:tplc="040A0005" w:tentative="1">
+      <w:start w:val="1"/>
+      <w:numFmt w:val="bullet"/>
+      <w:lvlText w:val=""/>
+      <w:lvlJc w:val="left"/>
+      <w:pPr>
+        <w:ind w:left="1800" w:hanging="360"/>
+      </w:pPr>
+      <w:rPr>
+        <w:rFonts w:ascii="Wingdings" w:hAnsi="Wingdings" w:hint="default"/>
+      </w:rPr>
+    </w:lvl>
+    <w:lvl w:ilvl="3" w:tplc="040A0001" w:tentative="1">
+      <w:start w:val="1"/>
+      <w:numFmt w:val="bullet"/>
+      <w:lvlText w:val=""/>
+      <w:lvlJc w:val="left"/>
+      <w:pPr>
+        <w:ind w:left="2520" w:hanging="360"/>
+      </w:pPr>
+      <w:rPr>
+        <w:rFonts w:ascii="Symbol" w:hAnsi="Symbol" w:hint="default"/>
+      </w:rPr>
+    </w:lvl>
+    <w:lvl w:ilvl="4" w:tplc="040A0003" w:tentative="1">
+      <w:start w:val="1"/>
+      <w:numFmt w:val="bullet"/>
+      <w:lvlText w:val="o"/>
+      <w:lvlJc w:val="left"/>
+      <w:pPr>
+        <w:ind w:left="3240" w:hanging="360"/>
+      </w:pPr>
+      <w:rPr>
+        <w:rFonts w:ascii="Courier New" w:hAnsi="Courier New" w:cs="Courier New" w:hint="default"/>
+      </w:rPr>
+    </w:lvl>
+    <w:lvl w:ilvl="5" w:tplc="040A0005" w:tentative="1">
+      <w:start w:val="1"/>
+      <w:numFmt w:val="bullet"/>
+      <w:lvlText w:val=""/>
+      <w:lvlJc w:val="left"/>
+      <w:pPr>
+        <w:ind w:left="3960" w:hanging="360"/>
+      </w:pPr>
+      <w:rPr>
+        <w:rFonts w:ascii="Wingdings" w:hAnsi="Wingdings" w:hint="default"/>
+      </w:rPr>
+    </w:lvl>
+    <w:lvl w:ilvl="6" w:tplc="040A0001" w:tentative="1">
+      <w:start w:val="1"/>
+      <w:numFmt w:val="bullet"/>
+      <w:lvlText w:val=""/>
+      <w:lvlJc w:val="left"/>
+      <w:pPr>
+        <w:ind w:left="4680" w:hanging="360"/>
+      </w:pPr>
+      <w:rPr>
+        <w:rFonts w:ascii="Symbol" w:hAnsi="Symbol" w:hint="default"/>
+      </w:rPr>
+    </w:lvl>
+    <w:lvl w:ilvl="7" w:tplc="040A0003" w:tentative="1">
+      <w:start w:val="1"/>
+      <w:numFmt w:val="bullet"/>
+      <w:lvlText w:val="o"/>
+      <w:lvlJc w:val="left"/>
+      <w:pPr>
+        <w:ind w:left="5400" w:hanging="360"/>
+      </w:pPr>
+      <w:rPr>
+        <w:rFonts w:ascii="Courier New" w:hAnsi="Courier New" w:cs="Courier New" w:hint="default"/>
+      </w:rPr>
+    </w:lvl>
+    <w:lvl w:ilvl="8" w:tplc="040A0005" w:tentative="1">
+      <w:start w:val="1"/>
+      <w:numFmt w:val="bullet"/>
+      <w:lvlText w:val=""/>
+      <w:lvlJc w:val="left"/>
+      <w:pPr>
+        <w:ind w:left="6120" w:hanging="360"/>
+      </w:pPr>
+      <w:rPr>
+        <w:rFonts w:ascii="Wingdings" w:hAnsi="Wingdings" w:hint="default"/>
+      </w:rPr>
+    </w:lvl>
+  </w:abstractNum>
+  <w:num w:numId="1" w16cid:durableId="1945335815">
+    <w:abstractNumId w:val="0"/>
+  </w:num>
+</w:numbering>
 </file>
 
 <file path=word/styles.xml><?xml version="1.0" encoding="utf-8"?>
@@ -2196,6 +2727,48 @@
     <w:unhideWhenUsed/>
     <w:rsid w:val="00D152CD"/>
   </w:style>
+  <w:style w:type="character" w:styleId="Mencinsinresolver">
+    <w:name w:val="Unresolved Mention"/>
+    <w:basedOn w:val="Fuentedeprrafopredeter"/>
+    <w:uiPriority w:val="99"/>
+    <w:semiHidden/>
+    <w:unhideWhenUsed/>
+    <w:rsid w:val="00DF260D"/>
+    <w:rPr>
+      <w:color w:val="605E5C"/>
+      <w:shd w:val="clear" w:color="auto" w:fill="E1DFDD"/>
+    </w:rPr>
+  </w:style>
+  <w:style w:type="paragraph" w:styleId="Prrafodelista">
+    <w:name w:val="List Paragraph"/>
+    <w:basedOn w:val="Normal"/>
+    <w:uiPriority w:val="34"/>
+    <w:qFormat/>
+    <w:rsid w:val="005A3780"/>
+    <w:pPr>
+      <w:ind w:left="720"/>
+      <w:contextualSpacing/>
+    </w:pPr>
+  </w:style>
+  <w:style w:type="paragraph" w:styleId="Descripcin">
+    <w:name w:val="caption"/>
+    <w:basedOn w:val="Normal"/>
+    <w:next w:val="Normal"/>
+    <w:uiPriority w:val="35"/>
+    <w:unhideWhenUsed/>
+    <w:qFormat/>
+    <w:rsid w:val="00DB2775"/>
+    <w:pPr>
+      <w:spacing w:after="200" w:line="240" w:lineRule="auto"/>
+    </w:pPr>
+    <w:rPr>
+      <w:i/>
+      <w:iCs/>
+      <w:color w:val="44546A" w:themeColor="text2"/>
+      <w:sz w:val="18"/>
+      <w:szCs w:val="18"/>
+    </w:rPr>
+  </w:style>
 </w:styles>
 </file>
 

</xml_diff>